<commit_message>
Added potential week6 action items.
</commit_message>
<xml_diff>
--- a/docs/AJLMeetingAgenda-week5.docx
+++ b/docs/AJLMeetingAgenda-week5.docx
@@ -203,6 +203,124 @@
       </w:pPr>
       <w:r>
         <w:t>Action items for this week</w:t>
+      </w:r>
+    </w:p>
+    <w:p>
+      <w:pPr>
+        <w:pStyle w:val="ListParagraph"/>
+        <w:numPr>
+          <w:ilvl w:val="1"/>
+          <w:numId w:val="7"/>
+        </w:numPr>
+        <w:spacing w:line="360" w:lineRule="auto"/>
+      </w:pPr>
+      <w:r>
+        <w:t xml:space="preserve">Implement </w:t>
+      </w:r>
+      <w:proofErr w:type="spellStart"/>
+      <w:r>
+        <w:t>Cube.Paint</w:t>
+      </w:r>
+      <w:proofErr w:type="spellEnd"/>
+      <w:r>
+        <w:t>()</w:t>
+      </w:r>
+    </w:p>
+    <w:p>
+      <w:pPr>
+        <w:pStyle w:val="ListParagraph"/>
+        <w:numPr>
+          <w:ilvl w:val="1"/>
+          <w:numId w:val="7"/>
+        </w:numPr>
+        <w:spacing w:line="360" w:lineRule="auto"/>
+      </w:pPr>
+      <w:r>
+        <w:t xml:space="preserve">Implement </w:t>
+      </w:r>
+      <w:proofErr w:type="spellStart"/>
+      <w:r>
+        <w:t>BaseApp.Setup</w:t>
+      </w:r>
+      <w:proofErr w:type="spellEnd"/>
+      <w:r>
+        <w:t>()</w:t>
+      </w:r>
+    </w:p>
+    <w:p>
+      <w:pPr>
+        <w:pStyle w:val="ListParagraph"/>
+        <w:numPr>
+          <w:ilvl w:val="1"/>
+          <w:numId w:val="7"/>
+        </w:numPr>
+        <w:spacing w:line="360" w:lineRule="auto"/>
+      </w:pPr>
+      <w:r>
+        <w:t xml:space="preserve">Implement </w:t>
+      </w:r>
+      <w:proofErr w:type="spellStart"/>
+      <w:r>
+        <w:t>BaseApp.Tick</w:t>
+      </w:r>
+      <w:proofErr w:type="spellEnd"/>
+      <w:r>
+        <w:t>()</w:t>
+      </w:r>
+    </w:p>
+    <w:p>
+      <w:pPr>
+        <w:pStyle w:val="ListParagraph"/>
+        <w:numPr>
+          <w:ilvl w:val="1"/>
+          <w:numId w:val="7"/>
+        </w:numPr>
+        <w:spacing w:line="360" w:lineRule="auto"/>
+      </w:pPr>
+      <w:r>
+        <w:t xml:space="preserve">Implement </w:t>
+      </w:r>
+      <w:proofErr w:type="spellStart"/>
+      <w:r>
+        <w:t>Cube.FillRect</w:t>
+      </w:r>
+      <w:proofErr w:type="spellEnd"/>
+      <w:r>
+        <w:t>()</w:t>
+      </w:r>
+    </w:p>
+    <w:p>
+      <w:pPr>
+        <w:pStyle w:val="ListParagraph"/>
+        <w:numPr>
+          <w:ilvl w:val="1"/>
+          <w:numId w:val="7"/>
+        </w:numPr>
+        <w:spacing w:line="360" w:lineRule="auto"/>
+      </w:pPr>
+      <w:r>
+        <w:t xml:space="preserve">Implement </w:t>
+      </w:r>
+      <w:proofErr w:type="spellStart"/>
+      <w:r>
+        <w:t>Cube.FillScreen</w:t>
+      </w:r>
+      <w:proofErr w:type="spellEnd"/>
+      <w:r>
+        <w:t>()</w:t>
+      </w:r>
+    </w:p>
+    <w:p>
+      <w:pPr>
+        <w:pStyle w:val="ListParagraph"/>
+        <w:numPr>
+          <w:ilvl w:val="1"/>
+          <w:numId w:val="7"/>
+        </w:numPr>
+        <w:spacing w:line="360" w:lineRule="auto"/>
+      </w:pPr>
+      <w:r>
+        <w:t>Implement Reflex example game</w:t>
       </w:r>
       <w:bookmarkStart w:id="0" w:name="_GoBack"/>
       <w:bookmarkEnd w:id="0"/>
@@ -2076,9 +2194,8 @@
     <w:panose1 w:val="020B0604030504040204"/>
     <w:charset w:val="00"/>
     <w:family w:val="swiss"/>
-    <w:notTrueType/>
     <w:pitch w:val="variable"/>
-    <w:sig w:usb0="00000003" w:usb1="00000000" w:usb2="00000000" w:usb3="00000000" w:csb0="00000001" w:csb1="00000000"/>
+    <w:sig w:usb0="E1002EFF" w:usb1="C000605B" w:usb2="00000029" w:usb3="00000000" w:csb0="000101FF" w:csb1="00000000"/>
   </w:font>
   <w:font w:name="Calibri">
     <w:panose1 w:val="020F0502020204030204"/>
@@ -2126,6 +2243,7 @@
     <w:rsid w:val="006F7E33"/>
     <w:rsid w:val="007373C6"/>
     <w:rsid w:val="007D083A"/>
+    <w:rsid w:val="007E4DB1"/>
     <w:rsid w:val="008462EB"/>
     <w:rsid w:val="00874BA4"/>
     <w:rsid w:val="00875DF2"/>

</xml_diff>

<commit_message>
Added potential week6 action item.
</commit_message>
<xml_diff>
--- a/docs/AJLMeetingAgenda-week5.docx
+++ b/docs/AJLMeetingAgenda-week5.docx
@@ -71,21 +71,7 @@
         <w:rPr>
           <w:color w:val="00B050"/>
         </w:rPr>
-        <w:t xml:space="preserve">Become familiar with </w:t>
-      </w:r>
-      <w:proofErr w:type="spellStart"/>
-      <w:r>
-        <w:rPr>
-          <w:color w:val="00B050"/>
-        </w:rPr>
-        <w:t>Sifteo</w:t>
-      </w:r>
-      <w:proofErr w:type="spellEnd"/>
-      <w:r>
-        <w:rPr>
-          <w:color w:val="00B050"/>
-        </w:rPr>
-        <w:t xml:space="preserve"> API (all)</w:t>
+        <w:t>Become familiar with Sifteo API (all)</w:t>
       </w:r>
     </w:p>
     <w:p>
@@ -104,21 +90,7 @@
         <w:rPr>
           <w:color w:val="00B050"/>
         </w:rPr>
-        <w:t xml:space="preserve">Conclude </w:t>
-      </w:r>
-      <w:proofErr w:type="spellStart"/>
-      <w:r>
-        <w:rPr>
-          <w:color w:val="00B050"/>
-        </w:rPr>
-        <w:t>Kivy</w:t>
-      </w:r>
-      <w:proofErr w:type="spellEnd"/>
-      <w:r>
-        <w:rPr>
-          <w:color w:val="00B050"/>
-        </w:rPr>
-        <w:t xml:space="preserve"> investigation (Kurtis/Alex)</w:t>
+        <w:t>Conclude Kivy investigation (Kurtis/Alex)</w:t>
       </w:r>
     </w:p>
     <w:p>
@@ -215,16 +187,10 @@
         <w:spacing w:line="360" w:lineRule="auto"/>
       </w:pPr>
       <w:r>
-        <w:t xml:space="preserve">Implement </w:t>
+        <w:t>Implement cube actions in UI</w:t>
       </w:r>
-      <w:proofErr w:type="spellStart"/>
-      <w:r>
-        <w:t>Cube.Paint</w:t>
-      </w:r>
-      <w:proofErr w:type="spellEnd"/>
-      <w:r>
-        <w:t>()</w:t>
-      </w:r>
+      <w:bookmarkStart w:id="0" w:name="_GoBack"/>
+      <w:bookmarkEnd w:id="0"/>
     </w:p>
     <w:p>
       <w:pPr>
@@ -236,15 +202,7 @@
         <w:spacing w:line="360" w:lineRule="auto"/>
       </w:pPr>
       <w:r>
-        <w:t xml:space="preserve">Implement </w:t>
-      </w:r>
-      <w:proofErr w:type="spellStart"/>
-      <w:r>
-        <w:t>BaseApp.Setup</w:t>
-      </w:r>
-      <w:proofErr w:type="spellEnd"/>
-      <w:r>
-        <w:t>()</w:t>
+        <w:t>Implement Cube.Paint()</w:t>
       </w:r>
     </w:p>
     <w:p>
@@ -257,15 +215,7 @@
         <w:spacing w:line="360" w:lineRule="auto"/>
       </w:pPr>
       <w:r>
-        <w:t xml:space="preserve">Implement </w:t>
-      </w:r>
-      <w:proofErr w:type="spellStart"/>
-      <w:r>
-        <w:t>BaseApp.Tick</w:t>
-      </w:r>
-      <w:proofErr w:type="spellEnd"/>
-      <w:r>
-        <w:t>()</w:t>
+        <w:t>Implement BaseApp.Setup()</w:t>
       </w:r>
     </w:p>
     <w:p>
@@ -278,15 +228,7 @@
         <w:spacing w:line="360" w:lineRule="auto"/>
       </w:pPr>
       <w:r>
-        <w:t xml:space="preserve">Implement </w:t>
-      </w:r>
-      <w:proofErr w:type="spellStart"/>
-      <w:r>
-        <w:t>Cube.FillRect</w:t>
-      </w:r>
-      <w:proofErr w:type="spellEnd"/>
-      <w:r>
-        <w:t>()</w:t>
+        <w:t>Implement BaseApp.Tick()</w:t>
       </w:r>
     </w:p>
     <w:p>
@@ -299,15 +241,7 @@
         <w:spacing w:line="360" w:lineRule="auto"/>
       </w:pPr>
       <w:r>
-        <w:t xml:space="preserve">Implement </w:t>
-      </w:r>
-      <w:proofErr w:type="spellStart"/>
-      <w:r>
-        <w:t>Cube.FillScreen</w:t>
-      </w:r>
-      <w:proofErr w:type="spellEnd"/>
-      <w:r>
-        <w:t>()</w:t>
+        <w:t>Implement Cube.FillRect()</w:t>
       </w:r>
     </w:p>
     <w:p>
@@ -320,10 +254,21 @@
         <w:spacing w:line="360" w:lineRule="auto"/>
       </w:pPr>
       <w:r>
+        <w:t>Implement Cube.FillScreen()</w:t>
+      </w:r>
+    </w:p>
+    <w:p>
+      <w:pPr>
+        <w:pStyle w:val="ListParagraph"/>
+        <w:numPr>
+          <w:ilvl w:val="1"/>
+          <w:numId w:val="7"/>
+        </w:numPr>
+        <w:spacing w:line="360" w:lineRule="auto"/>
+      </w:pPr>
+      <w:r>
         <w:t>Implement Reflex example game</w:t>
       </w:r>
-      <w:bookmarkStart w:id="0" w:name="_GoBack"/>
-      <w:bookmarkEnd w:id="0"/>
     </w:p>
     <w:p>
       <w:pPr>
@@ -2194,8 +2139,9 @@
     <w:panose1 w:val="020B0604030504040204"/>
     <w:charset w:val="00"/>
     <w:family w:val="swiss"/>
+    <w:notTrueType/>
     <w:pitch w:val="variable"/>
-    <w:sig w:usb0="E1002EFF" w:usb1="C000605B" w:usb2="00000029" w:usb3="00000000" w:csb0="000101FF" w:csb1="00000000"/>
+    <w:sig w:usb0="00000003" w:usb1="00000000" w:usb2="00000000" w:usb3="00000000" w:csb0="00000001" w:csb1="00000000"/>
   </w:font>
   <w:font w:name="Calibri">
     <w:panose1 w:val="020F0502020204030204"/>
@@ -2261,6 +2207,7 @@
     <w:rsid w:val="00F35F4E"/>
     <w:rsid w:val="00F72ECC"/>
     <w:rsid w:val="00FE0AFE"/>
+    <w:rsid w:val="00FE792B"/>
   </w:rsids>
   <m:mathPr>
     <m:mathFont m:val="Cambria Math"/>

</xml_diff>

<commit_message>
Added list of children to Cube.cs.
</commit_message>
<xml_diff>
--- a/docs/AJLMeetingAgenda-week5.docx
+++ b/docs/AJLMeetingAgenda-week5.docx
@@ -190,8 +190,6 @@
         </w:rPr>
         <w:t>Install SL5 and VS2010SP1 (all)</w:t>
       </w:r>
-      <w:bookmarkStart w:id="0" w:name="_GoBack"/>
-      <w:bookmarkEnd w:id="0"/>
     </w:p>
     <w:p>
       <w:pPr>
@@ -237,6 +235,9 @@
       <w:r>
         <w:t>Refine cube click-and-drag</w:t>
       </w:r>
+      <w:r>
+        <w:t xml:space="preserve"> (Mullans)</w:t>
+      </w:r>
     </w:p>
     <w:p>
       <w:pPr>
@@ -250,6 +251,9 @@
       <w:r>
         <w:t>Implement cube actions in UI</w:t>
       </w:r>
+      <w:r>
+        <w:t xml:space="preserve"> (Mullans)</w:t>
+      </w:r>
     </w:p>
     <w:p>
       <w:pPr>
@@ -271,6 +275,9 @@
       <w:r>
         <w:t>()</w:t>
       </w:r>
+      <w:r>
+        <w:t xml:space="preserve"> (Mullans)</w:t>
+      </w:r>
     </w:p>
     <w:p>
       <w:pPr>
@@ -292,6 +299,9 @@
       <w:r>
         <w:t>()</w:t>
       </w:r>
+      <w:r>
+        <w:t xml:space="preserve"> (Ethan)</w:t>
+      </w:r>
     </w:p>
     <w:p>
       <w:pPr>
@@ -313,6 +323,9 @@
       <w:r>
         <w:t>()</w:t>
       </w:r>
+      <w:r>
+        <w:t xml:space="preserve"> (Ethan)</w:t>
+      </w:r>
     </w:p>
     <w:p>
       <w:pPr>
@@ -334,6 +347,9 @@
       <w:r>
         <w:t>()</w:t>
       </w:r>
+      <w:r>
+        <w:t xml:space="preserve"> (Eric)</w:t>
+      </w:r>
     </w:p>
     <w:p>
       <w:pPr>
@@ -355,6 +371,11 @@
       <w:r>
         <w:t>()</w:t>
       </w:r>
+      <w:r>
+        <w:t xml:space="preserve"> (Eric)</w:t>
+      </w:r>
+      <w:bookmarkStart w:id="0" w:name="_GoBack"/>
+      <w:bookmarkEnd w:id="0"/>
     </w:p>
     <w:p>
       <w:pPr>
@@ -367,6 +388,9 @@
       </w:pPr>
       <w:r>
         <w:t>Implement Reflex example game</w:t>
+      </w:r>
+      <w:r>
+        <w:t xml:space="preserve"> (Kurtis)</w:t>
       </w:r>
     </w:p>
     <w:p>
@@ -2284,6 +2308,7 @@
     <w:rsid w:val="00480ECF"/>
     <w:rsid w:val="004D30B1"/>
     <w:rsid w:val="00507561"/>
+    <w:rsid w:val="005C37D4"/>
     <w:rsid w:val="006378CF"/>
     <w:rsid w:val="00692224"/>
     <w:rsid w:val="006F7E33"/>

</xml_diff>